<commit_message>
Added DAY 3 Content
</commit_message>
<xml_diff>
--- a/Day2/Code2Xplore_DAY2_Submission_Template.docx
+++ b/Day2/Code2Xplore_DAY2_Submission_Template.docx
@@ -276,7 +276,14 @@
         <w:rPr>
           <w:rFonts w:ascii="Times New Roman" w:hAnsi="Times New Roman" w:cs="Times New Roman"/>
         </w:rPr>
-        <w:t xml:space="preserve"> Divya Saxena</w:t>
+        <w:t xml:space="preserve"> </w:t>
+      </w:r>
+      <w:r>
+        <w:rPr>
+          <w:rFonts w:ascii="Times New Roman" w:hAnsi="Times New Roman" w:cs="Times New Roman"/>
+          <w:color w:val="4F81BD" w:themeColor="accent1"/>
+        </w:rPr>
+        <w:t>Divya Saxena</w:t>
       </w:r>
       <w:r>
         <w:rPr>
@@ -293,6 +300,7 @@
       <w:r>
         <w:rPr>
           <w:rFonts w:ascii="Times New Roman" w:hAnsi="Times New Roman" w:cs="Times New Roman"/>
+          <w:color w:val="4F81BD" w:themeColor="accent1"/>
         </w:rPr>
         <w:t>AP24110011570</w:t>
       </w:r>
@@ -333,6 +341,7 @@
       <w:r>
         <w:rPr>
           <w:rFonts w:ascii="Times New Roman" w:hAnsi="Times New Roman" w:cs="Times New Roman"/>
+          <w:color w:val="4F81BD" w:themeColor="accent1"/>
         </w:rPr>
         <w:t>30-01-2026</w:t>
       </w:r>
@@ -391,18 +400,22 @@
     </w:p>
     <w:p>
       <w:pPr>
-        <w:pStyle w:val="Heading2"/>
-        <w:rPr>
-          <w:rFonts w:ascii="Times New Roman" w:hAnsi="Times New Roman" w:cs="Times New Roman"/>
-          <w:color w:val="auto"/>
-        </w:rPr>
-      </w:pPr>
-      <w:r>
-        <w:rPr>
-          <w:rFonts w:ascii="Times New Roman" w:hAnsi="Times New Roman" w:cs="Times New Roman"/>
-          <w:color w:val="auto"/>
-        </w:rPr>
-        <w:t>Validation Rules Implemented</w:t>
+        <w:rPr>
+          <w:rFonts w:ascii="Times New Roman" w:hAnsi="Times New Roman" w:cs="Times New Roman"/>
+        </w:rPr>
+      </w:pPr>
+      <w:r>
+        <w:rPr>
+          <w:rFonts w:ascii="Times New Roman" w:hAnsi="Times New Roman" w:cs="Times New Roman"/>
+          <w:color w:val="4F81BD" w:themeColor="accent1"/>
+        </w:rPr>
+        <w:t>The DAY-1 challenge focuses on building a basic user verification system. The task is to accept personal details from a user and check whether each detail follows the given rules. The system decides whether the entered data is acceptable or not by validating every field. If all details are correct, the user is considered valid; otherwise, the input is rejected. This challenge helps in understanding how real-world systems verify user information using simple programming logic.</w:t>
+      </w:r>
+      <w:r>
+        <w:rPr>
+          <w:rFonts w:ascii="Times New Roman" w:hAnsi="Times New Roman" w:cs="Times New Roman"/>
+        </w:rPr>
+        <w:br w:type="page"/>
       </w:r>
     </w:p>
     <w:p>
@@ -411,12 +424,6 @@
           <w:rFonts w:ascii="Times New Roman" w:hAnsi="Times New Roman" w:cs="Times New Roman"/>
         </w:rPr>
       </w:pPr>
-      <w:r>
-        <w:rPr>
-          <w:rFonts w:ascii="Times New Roman" w:hAnsi="Times New Roman" w:cs="Times New Roman"/>
-        </w:rPr>
-        <w:t>Explain how you validated Full Name, Email ID, Mobile Number, and Age.</w:t>
-      </w:r>
     </w:p>
     <w:p>
       <w:pPr>
@@ -431,7 +438,7 @@
           <w:rFonts w:ascii="Times New Roman" w:hAnsi="Times New Roman" w:cs="Times New Roman"/>
           <w:color w:val="auto"/>
         </w:rPr>
-        <w:t>Approach / Logic Used</w:t>
+        <w:t>Validation Rules Implemented</w:t>
       </w:r>
     </w:p>
     <w:p>
@@ -444,58 +451,419 @@
         <w:rPr>
           <w:rFonts w:ascii="Times New Roman" w:hAnsi="Times New Roman" w:cs="Times New Roman"/>
         </w:rPr>
-        <w:t>Describe the logic used to solve the problem using strings and conditions.</w:t>
+        <w:t>Explain how you validated Full Name, Email ID, Mobile Number, and Age.</w:t>
       </w:r>
     </w:p>
     <w:p>
       <w:pPr>
-        <w:pStyle w:val="Heading2"/>
-        <w:rPr>
-          <w:rFonts w:ascii="Times New Roman" w:hAnsi="Times New Roman" w:cs="Times New Roman"/>
-          <w:color w:val="auto"/>
-        </w:rPr>
-      </w:pPr>
-      <w:r>
-        <w:rPr>
-          <w:rFonts w:ascii="Times New Roman" w:hAnsi="Times New Roman" w:cs="Times New Roman"/>
-          <w:color w:val="auto"/>
-        </w:rPr>
-        <w:t>Algorithm / Steps</w:t>
+        <w:rPr>
+          <w:rFonts w:ascii="Times New Roman" w:hAnsi="Times New Roman" w:cs="Times New Roman"/>
+          <w:color w:val="4F81BD" w:themeColor="accent1"/>
+          <w:lang w:val="en-IN"/>
+        </w:rPr>
+      </w:pPr>
+      <w:r>
+        <w:rPr>
+          <w:rFonts w:ascii="Times New Roman" w:hAnsi="Times New Roman" w:cs="Times New Roman"/>
+          <w:b/>
+          <w:bCs/>
+          <w:color w:val="4F81BD" w:themeColor="accent1"/>
+          <w:lang w:val="en-IN"/>
+        </w:rPr>
+        <w:t>Full Name:</w:t>
+      </w:r>
+      <w:r>
+        <w:rPr>
+          <w:rFonts w:ascii="Times New Roman" w:hAnsi="Times New Roman" w:cs="Times New Roman"/>
+          <w:color w:val="4F81BD" w:themeColor="accent1"/>
+          <w:lang w:val="en-IN"/>
+        </w:rPr>
+        <w:br/>
+        <w:t>The full name is validated by ensuring it contains only alphabetic characters and spaces, and it is not left empty.</w:t>
       </w:r>
     </w:p>
     <w:p>
       <w:pPr>
         <w:rPr>
           <w:rFonts w:ascii="Times New Roman" w:hAnsi="Times New Roman" w:cs="Times New Roman"/>
-        </w:rPr>
-      </w:pPr>
-      <w:r>
-        <w:rPr>
-          <w:rFonts w:ascii="Times New Roman" w:hAnsi="Times New Roman" w:cs="Times New Roman"/>
-        </w:rPr>
-        <w:t>Write the step-by-step algorithm followed to solve the challenge.</w:t>
+          <w:color w:val="4F81BD" w:themeColor="accent1"/>
+          <w:lang w:val="en-IN"/>
+        </w:rPr>
+      </w:pPr>
+      <w:r>
+        <w:rPr>
+          <w:rFonts w:ascii="Times New Roman" w:hAnsi="Times New Roman" w:cs="Times New Roman"/>
+          <w:b/>
+          <w:bCs/>
+          <w:color w:val="4F81BD" w:themeColor="accent1"/>
+          <w:lang w:val="en-IN"/>
+        </w:rPr>
+        <w:t>Email ID:</w:t>
+      </w:r>
+      <w:r>
+        <w:rPr>
+          <w:rFonts w:ascii="Times New Roman" w:hAnsi="Times New Roman" w:cs="Times New Roman"/>
+          <w:color w:val="4F81BD" w:themeColor="accent1"/>
+          <w:lang w:val="en-IN"/>
+        </w:rPr>
+        <w:br/>
+        <w:t>The email ID is checked to confirm that it contains the @ symbol and a dot (.) in valid positions, ensuring it follows a basic email structure.</w:t>
       </w:r>
     </w:p>
     <w:p>
       <w:pPr>
-        <w:pStyle w:val="Heading2"/>
-        <w:rPr>
-          <w:rFonts w:ascii="Times New Roman" w:hAnsi="Times New Roman" w:cs="Times New Roman"/>
-          <w:color w:val="auto"/>
-        </w:rPr>
-      </w:pPr>
-      <w:r>
-        <w:rPr>
-          <w:rFonts w:ascii="Times New Roman" w:hAnsi="Times New Roman" w:cs="Times New Roman"/>
-          <w:color w:val="auto"/>
-        </w:rPr>
-        <w:t>Python Program</w:t>
+        <w:rPr>
+          <w:rFonts w:ascii="Times New Roman" w:hAnsi="Times New Roman" w:cs="Times New Roman"/>
+          <w:color w:val="4F81BD" w:themeColor="accent1"/>
+          <w:lang w:val="en-IN"/>
+        </w:rPr>
+      </w:pPr>
+      <w:r>
+        <w:rPr>
+          <w:rFonts w:ascii="Times New Roman" w:hAnsi="Times New Roman" w:cs="Times New Roman"/>
+          <w:b/>
+          <w:bCs/>
+          <w:color w:val="4F81BD" w:themeColor="accent1"/>
+          <w:lang w:val="en-IN"/>
+        </w:rPr>
+        <w:t>Mobile Number:</w:t>
+      </w:r>
+      <w:r>
+        <w:rPr>
+          <w:rFonts w:ascii="Times New Roman" w:hAnsi="Times New Roman" w:cs="Times New Roman"/>
+          <w:color w:val="4F81BD" w:themeColor="accent1"/>
+          <w:lang w:val="en-IN"/>
+        </w:rPr>
+        <w:br/>
+        <w:t>The mobile number is validated by checking that it contains only digits and has the required length, making sure it represents a valid contact number.</w:t>
       </w:r>
     </w:p>
     <w:p>
       <w:pPr>
         <w:rPr>
           <w:rFonts w:ascii="Times New Roman" w:hAnsi="Times New Roman" w:cs="Times New Roman"/>
+          <w:color w:val="4F81BD" w:themeColor="accent1"/>
+          <w:lang w:val="en-IN"/>
+        </w:rPr>
+      </w:pPr>
+      <w:r>
+        <w:rPr>
+          <w:rFonts w:ascii="Times New Roman" w:hAnsi="Times New Roman" w:cs="Times New Roman"/>
+          <w:b/>
+          <w:bCs/>
+          <w:color w:val="4F81BD" w:themeColor="accent1"/>
+          <w:lang w:val="en-IN"/>
+        </w:rPr>
+        <w:t>Age:</w:t>
+      </w:r>
+      <w:r>
+        <w:rPr>
+          <w:rFonts w:ascii="Times New Roman" w:hAnsi="Times New Roman" w:cs="Times New Roman"/>
+          <w:color w:val="4F81BD" w:themeColor="accent1"/>
+          <w:lang w:val="en-IN"/>
+        </w:rPr>
+        <w:br/>
+        <w:t>The age is validated by confirming it is a number and falls within a realistic and acceptable range.</w:t>
+      </w:r>
+    </w:p>
+    <w:p>
+      <w:pPr>
+        <w:rPr>
+          <w:rFonts w:ascii="Times New Roman" w:hAnsi="Times New Roman" w:cs="Times New Roman"/>
+          <w:lang w:val="en-IN"/>
+        </w:rPr>
+      </w:pPr>
+    </w:p>
+    <w:p>
+      <w:pPr>
+        <w:pStyle w:val="Heading2"/>
+        <w:rPr>
+          <w:rFonts w:ascii="Times New Roman" w:hAnsi="Times New Roman" w:cs="Times New Roman"/>
+          <w:color w:val="auto"/>
+        </w:rPr>
+      </w:pPr>
+      <w:r>
+        <w:rPr>
+          <w:rFonts w:ascii="Times New Roman" w:hAnsi="Times New Roman" w:cs="Times New Roman"/>
+          <w:color w:val="auto"/>
+        </w:rPr>
+        <w:t>Approach / Logic Used</w:t>
+      </w:r>
+    </w:p>
+    <w:p>
+      <w:pPr>
+        <w:rPr>
+          <w:rFonts w:ascii="Times New Roman" w:hAnsi="Times New Roman" w:cs="Times New Roman"/>
+        </w:rPr>
+      </w:pPr>
+      <w:r>
+        <w:rPr>
+          <w:rFonts w:ascii="Times New Roman" w:hAnsi="Times New Roman" w:cs="Times New Roman"/>
+        </w:rPr>
+        <w:t>Describe the logic used to solve the problem using strings and conditions.</w:t>
+      </w:r>
+    </w:p>
+    <w:p>
+      <w:pPr>
+        <w:rPr>
+          <w:rFonts w:ascii="Times New Roman" w:hAnsi="Times New Roman" w:cs="Times New Roman"/>
+          <w:color w:val="4F81BD" w:themeColor="accent1"/>
+        </w:rPr>
+      </w:pPr>
+      <w:r>
+        <w:rPr>
+          <w:rFonts w:ascii="Times New Roman" w:hAnsi="Times New Roman" w:cs="Times New Roman"/>
+          <w:color w:val="4F81BD" w:themeColor="accent1"/>
+        </w:rPr>
+        <w:t>The solution uses only string operations and conditional statements. Each input is validated independently by applying the required rules using if conditions. No loops, lists, or advanced functions are used. Boolean variables are maintained for each field to track whether it is valid. Finally, all validation results are combined to decide the final output.</w:t>
+      </w:r>
+    </w:p>
+    <w:p>
+      <w:pPr>
+        <w:pStyle w:val="Heading2"/>
+        <w:rPr>
+          <w:rFonts w:ascii="Times New Roman" w:hAnsi="Times New Roman" w:cs="Times New Roman"/>
+          <w:color w:val="auto"/>
+        </w:rPr>
+      </w:pPr>
+      <w:r>
+        <w:rPr>
+          <w:rFonts w:ascii="Times New Roman" w:hAnsi="Times New Roman" w:cs="Times New Roman"/>
+          <w:color w:val="auto"/>
+        </w:rPr>
+        <w:t>Algorithm / Steps</w:t>
+      </w:r>
+    </w:p>
+    <w:p>
+      <w:pPr>
+        <w:rPr>
+          <w:rFonts w:ascii="Times New Roman" w:hAnsi="Times New Roman" w:cs="Times New Roman"/>
+        </w:rPr>
+      </w:pPr>
+      <w:r>
+        <w:rPr>
+          <w:rFonts w:ascii="Times New Roman" w:hAnsi="Times New Roman" w:cs="Times New Roman"/>
+        </w:rPr>
+        <w:t>Write the step-by-step algorithm followed to solve the challenge.</w:t>
+      </w:r>
+    </w:p>
+    <w:p>
+      <w:pPr>
+        <w:rPr>
+          <w:rFonts w:ascii="Times New Roman" w:hAnsi="Times New Roman" w:cs="Times New Roman"/>
+          <w:b/>
+          <w:bCs/>
+          <w:color w:val="4F81BD" w:themeColor="accent1"/>
+          <w:lang w:val="en-IN"/>
+        </w:rPr>
+      </w:pPr>
+      <w:r>
+        <w:rPr>
+          <w:rFonts w:ascii="Times New Roman" w:hAnsi="Times New Roman" w:cs="Times New Roman"/>
+          <w:b/>
+          <w:bCs/>
+          <w:color w:val="4F81BD" w:themeColor="accent1"/>
+          <w:lang w:val="en-IN"/>
+        </w:rPr>
+        <w:t>Algorithm / Steps</w:t>
+      </w:r>
+    </w:p>
+    <w:p>
+      <w:pPr>
+        <w:numPr>
+          <w:ilvl w:val="0"/>
+          <w:numId w:val="10"/>
+        </w:numPr>
+        <w:rPr>
+          <w:rFonts w:ascii="Times New Roman" w:hAnsi="Times New Roman" w:cs="Times New Roman"/>
+          <w:color w:val="4F81BD" w:themeColor="accent1"/>
+          <w:lang w:val="en-IN"/>
+        </w:rPr>
+      </w:pPr>
+      <w:r>
+        <w:rPr>
+          <w:rFonts w:ascii="Times New Roman" w:hAnsi="Times New Roman" w:cs="Times New Roman"/>
+          <w:color w:val="4F81BD" w:themeColor="accent1"/>
+          <w:lang w:val="en-IN"/>
+        </w:rPr>
+        <w:t>Read all user inputs as strings.</w:t>
+      </w:r>
+    </w:p>
+    <w:p>
+      <w:pPr>
+        <w:numPr>
+          <w:ilvl w:val="0"/>
+          <w:numId w:val="10"/>
+        </w:numPr>
+        <w:rPr>
+          <w:rFonts w:ascii="Times New Roman" w:hAnsi="Times New Roman" w:cs="Times New Roman"/>
+          <w:color w:val="4F81BD" w:themeColor="accent1"/>
+          <w:lang w:val="en-IN"/>
+        </w:rPr>
+      </w:pPr>
+      <w:r>
+        <w:rPr>
+          <w:rFonts w:ascii="Times New Roman" w:hAnsi="Times New Roman" w:cs="Times New Roman"/>
+          <w:color w:val="4F81BD" w:themeColor="accent1"/>
+          <w:lang w:val="en-IN"/>
+        </w:rPr>
+        <w:t>Validate the full name using character and space checks.</w:t>
+      </w:r>
+    </w:p>
+    <w:p>
+      <w:pPr>
+        <w:numPr>
+          <w:ilvl w:val="0"/>
+          <w:numId w:val="10"/>
+        </w:numPr>
+        <w:rPr>
+          <w:rFonts w:ascii="Times New Roman" w:hAnsi="Times New Roman" w:cs="Times New Roman"/>
+          <w:color w:val="4F81BD" w:themeColor="accent1"/>
+          <w:lang w:val="en-IN"/>
+        </w:rPr>
+      </w:pPr>
+      <w:r>
+        <w:rPr>
+          <w:rFonts w:ascii="Times New Roman" w:hAnsi="Times New Roman" w:cs="Times New Roman"/>
+          <w:color w:val="4F81BD" w:themeColor="accent1"/>
+          <w:lang w:val="en-IN"/>
+        </w:rPr>
+        <w:t>Validate the email ID by checking for required symbols and format.</w:t>
+      </w:r>
+    </w:p>
+    <w:p>
+      <w:pPr>
+        <w:numPr>
+          <w:ilvl w:val="0"/>
+          <w:numId w:val="10"/>
+        </w:numPr>
+        <w:rPr>
+          <w:rFonts w:ascii="Times New Roman" w:hAnsi="Times New Roman" w:cs="Times New Roman"/>
+          <w:color w:val="4F81BD" w:themeColor="accent1"/>
+          <w:lang w:val="en-IN"/>
+        </w:rPr>
+      </w:pPr>
+      <w:r>
+        <w:rPr>
+          <w:rFonts w:ascii="Times New Roman" w:hAnsi="Times New Roman" w:cs="Times New Roman"/>
+          <w:color w:val="4F81BD" w:themeColor="accent1"/>
+          <w:lang w:val="en-IN"/>
+        </w:rPr>
+        <w:t>Validate the mobile number by checking length and digit-only content.</w:t>
+      </w:r>
+    </w:p>
+    <w:p>
+      <w:pPr>
+        <w:numPr>
+          <w:ilvl w:val="0"/>
+          <w:numId w:val="10"/>
+        </w:numPr>
+        <w:rPr>
+          <w:rFonts w:ascii="Times New Roman" w:hAnsi="Times New Roman" w:cs="Times New Roman"/>
+          <w:color w:val="4F81BD" w:themeColor="accent1"/>
+          <w:lang w:val="en-IN"/>
+        </w:rPr>
+      </w:pPr>
+      <w:r>
+        <w:rPr>
+          <w:rFonts w:ascii="Times New Roman" w:hAnsi="Times New Roman" w:cs="Times New Roman"/>
+          <w:color w:val="4F81BD" w:themeColor="accent1"/>
+          <w:lang w:val="en-IN"/>
+        </w:rPr>
+        <w:t>Validate the age by checking numeric value and allowed range.</w:t>
+      </w:r>
+    </w:p>
+    <w:p>
+      <w:pPr>
+        <w:numPr>
+          <w:ilvl w:val="0"/>
+          <w:numId w:val="10"/>
+        </w:numPr>
+        <w:rPr>
+          <w:rFonts w:ascii="Times New Roman" w:hAnsi="Times New Roman" w:cs="Times New Roman"/>
+          <w:color w:val="4F81BD" w:themeColor="accent1"/>
+          <w:lang w:val="en-IN"/>
+        </w:rPr>
+      </w:pPr>
+      <w:r>
+        <w:rPr>
+          <w:rFonts w:ascii="Times New Roman" w:hAnsi="Times New Roman" w:cs="Times New Roman"/>
+          <w:color w:val="4F81BD" w:themeColor="accent1"/>
+          <w:lang w:val="en-IN"/>
+        </w:rPr>
+        <w:t>Store the result of each validation.</w:t>
+      </w:r>
+    </w:p>
+    <w:p>
+      <w:pPr>
+        <w:numPr>
+          <w:ilvl w:val="0"/>
+          <w:numId w:val="10"/>
+        </w:numPr>
+        <w:rPr>
+          <w:rFonts w:ascii="Times New Roman" w:hAnsi="Times New Roman" w:cs="Times New Roman"/>
+          <w:color w:val="4F81BD" w:themeColor="accent1"/>
+          <w:lang w:val="en-IN"/>
+        </w:rPr>
+      </w:pPr>
+      <w:r>
+        <w:rPr>
+          <w:rFonts w:ascii="Times New Roman" w:hAnsi="Times New Roman" w:cs="Times New Roman"/>
+          <w:color w:val="4F81BD" w:themeColor="accent1"/>
+          <w:lang w:val="en-IN"/>
+        </w:rPr>
+        <w:t>If all validations are successful, approve the input.</w:t>
+      </w:r>
+    </w:p>
+    <w:p>
+      <w:pPr>
+        <w:numPr>
+          <w:ilvl w:val="0"/>
+          <w:numId w:val="10"/>
+        </w:numPr>
+        <w:rPr>
+          <w:rFonts w:ascii="Times New Roman" w:hAnsi="Times New Roman" w:cs="Times New Roman"/>
+          <w:color w:val="4F81BD" w:themeColor="accent1"/>
+          <w:lang w:val="en-IN"/>
+        </w:rPr>
+      </w:pPr>
+      <w:r>
+        <w:rPr>
+          <w:rFonts w:ascii="Times New Roman" w:hAnsi="Times New Roman" w:cs="Times New Roman"/>
+          <w:color w:val="4F81BD" w:themeColor="accent1"/>
+          <w:lang w:val="en-IN"/>
+        </w:rPr>
+        <w:t>Otherwise, reject the input.</w:t>
+      </w:r>
+    </w:p>
+    <w:p>
+      <w:pPr>
+        <w:rPr>
+          <w:rFonts w:ascii="Times New Roman" w:hAnsi="Times New Roman" w:cs="Times New Roman"/>
+        </w:rPr>
+      </w:pPr>
+    </w:p>
+    <w:p>
+      <w:pPr>
+        <w:pStyle w:val="Heading2"/>
+        <w:rPr>
+          <w:rFonts w:ascii="Times New Roman" w:hAnsi="Times New Roman" w:cs="Times New Roman"/>
+          <w:color w:val="auto"/>
+        </w:rPr>
+      </w:pPr>
+      <w:r>
+        <w:rPr>
+          <w:rFonts w:ascii="Times New Roman" w:hAnsi="Times New Roman" w:cs="Times New Roman"/>
+          <w:color w:val="auto"/>
+        </w:rPr>
+        <w:lastRenderedPageBreak/>
+        <w:t>Python Program</w:t>
+      </w:r>
+    </w:p>
+    <w:p>
+      <w:pPr>
+        <w:rPr>
+          <w:rFonts w:ascii="Times New Roman" w:hAnsi="Times New Roman" w:cs="Times New Roman"/>
           <w:color w:val="EE0000"/>
           <w:lang w:val="en-IN"/>
         </w:rPr>
@@ -591,13 +959,41 @@
           <w:lang w:val="en-IN"/>
         </w:rPr>
       </w:pPr>
-      <w:r>
-        <w:rPr>
-          <w:rFonts w:ascii="Times New Roman" w:hAnsi="Times New Roman" w:cs="Times New Roman"/>
-          <w:color w:val="EE0000"/>
-          <w:lang w:val="en-IN"/>
-        </w:rPr>
-        <w:t>student_id = input().strip()</w:t>
+      <w:proofErr w:type="spellStart"/>
+      <w:r>
+        <w:rPr>
+          <w:rFonts w:ascii="Times New Roman" w:hAnsi="Times New Roman" w:cs="Times New Roman"/>
+          <w:color w:val="EE0000"/>
+          <w:lang w:val="en-IN"/>
+        </w:rPr>
+        <w:t>student_id</w:t>
+      </w:r>
+      <w:proofErr w:type="spellEnd"/>
+      <w:r>
+        <w:rPr>
+          <w:rFonts w:ascii="Times New Roman" w:hAnsi="Times New Roman" w:cs="Times New Roman"/>
+          <w:color w:val="EE0000"/>
+          <w:lang w:val="en-IN"/>
+        </w:rPr>
+        <w:t xml:space="preserve"> = input(</w:t>
+      </w:r>
+      <w:proofErr w:type="gramStart"/>
+      <w:r>
+        <w:rPr>
+          <w:rFonts w:ascii="Times New Roman" w:hAnsi="Times New Roman" w:cs="Times New Roman"/>
+          <w:color w:val="EE0000"/>
+          <w:lang w:val="en-IN"/>
+        </w:rPr>
+        <w:t>).strip</w:t>
+      </w:r>
+      <w:proofErr w:type="gramEnd"/>
+      <w:r>
+        <w:rPr>
+          <w:rFonts w:ascii="Times New Roman" w:hAnsi="Times New Roman" w:cs="Times New Roman"/>
+          <w:color w:val="EE0000"/>
+          <w:lang w:val="en-IN"/>
+        </w:rPr>
+        <w:t>()</w:t>
       </w:r>
     </w:p>
     <w:p>
@@ -614,7 +1010,25 @@
           <w:color w:val="EE0000"/>
           <w:lang w:val="en-IN"/>
         </w:rPr>
-        <w:t>email = input().strip()</w:t>
+        <w:t>email = input(</w:t>
+      </w:r>
+      <w:proofErr w:type="gramStart"/>
+      <w:r>
+        <w:rPr>
+          <w:rFonts w:ascii="Times New Roman" w:hAnsi="Times New Roman" w:cs="Times New Roman"/>
+          <w:color w:val="EE0000"/>
+          <w:lang w:val="en-IN"/>
+        </w:rPr>
+        <w:t>).strip</w:t>
+      </w:r>
+      <w:proofErr w:type="gramEnd"/>
+      <w:r>
+        <w:rPr>
+          <w:rFonts w:ascii="Times New Roman" w:hAnsi="Times New Roman" w:cs="Times New Roman"/>
+          <w:color w:val="EE0000"/>
+          <w:lang w:val="en-IN"/>
+        </w:rPr>
+        <w:t>()</w:t>
       </w:r>
     </w:p>
     <w:p>
@@ -631,7 +1045,25 @@
           <w:color w:val="EE0000"/>
           <w:lang w:val="en-IN"/>
         </w:rPr>
-        <w:t>password = input().strip()</w:t>
+        <w:t>password = input(</w:t>
+      </w:r>
+      <w:proofErr w:type="gramStart"/>
+      <w:r>
+        <w:rPr>
+          <w:rFonts w:ascii="Times New Roman" w:hAnsi="Times New Roman" w:cs="Times New Roman"/>
+          <w:color w:val="EE0000"/>
+          <w:lang w:val="en-IN"/>
+        </w:rPr>
+        <w:t>).strip</w:t>
+      </w:r>
+      <w:proofErr w:type="gramEnd"/>
+      <w:r>
+        <w:rPr>
+          <w:rFonts w:ascii="Times New Roman" w:hAnsi="Times New Roman" w:cs="Times New Roman"/>
+          <w:color w:val="EE0000"/>
+          <w:lang w:val="en-IN"/>
+        </w:rPr>
+        <w:t>()</w:t>
       </w:r>
     </w:p>
     <w:p>
@@ -648,8 +1080,25 @@
           <w:color w:val="EE0000"/>
           <w:lang w:val="en-IN"/>
         </w:rPr>
-        <w:lastRenderedPageBreak/>
-        <w:t>referral = input().strip()</w:t>
+        <w:t>referral = input(</w:t>
+      </w:r>
+      <w:proofErr w:type="gramStart"/>
+      <w:r>
+        <w:rPr>
+          <w:rFonts w:ascii="Times New Roman" w:hAnsi="Times New Roman" w:cs="Times New Roman"/>
+          <w:color w:val="EE0000"/>
+          <w:lang w:val="en-IN"/>
+        </w:rPr>
+        <w:t>).strip</w:t>
+      </w:r>
+      <w:proofErr w:type="gramEnd"/>
+      <w:r>
+        <w:rPr>
+          <w:rFonts w:ascii="Times New Roman" w:hAnsi="Times New Roman" w:cs="Times New Roman"/>
+          <w:color w:val="EE0000"/>
+          <w:lang w:val="en-IN"/>
+        </w:rPr>
+        <w:t>()</w:t>
       </w:r>
     </w:p>
     <w:p>
@@ -686,13 +1135,23 @@
           <w:lang w:val="en-IN"/>
         </w:rPr>
       </w:pPr>
-      <w:r>
-        <w:rPr>
-          <w:rFonts w:ascii="Times New Roman" w:hAnsi="Times New Roman" w:cs="Times New Roman"/>
-          <w:color w:val="EE0000"/>
-          <w:lang w:val="en-IN"/>
-        </w:rPr>
-        <w:t>valid_id = False</w:t>
+      <w:proofErr w:type="spellStart"/>
+      <w:r>
+        <w:rPr>
+          <w:rFonts w:ascii="Times New Roman" w:hAnsi="Times New Roman" w:cs="Times New Roman"/>
+          <w:color w:val="EE0000"/>
+          <w:lang w:val="en-IN"/>
+        </w:rPr>
+        <w:t>valid_id</w:t>
+      </w:r>
+      <w:proofErr w:type="spellEnd"/>
+      <w:r>
+        <w:rPr>
+          <w:rFonts w:ascii="Times New Roman" w:hAnsi="Times New Roman" w:cs="Times New Roman"/>
+          <w:color w:val="EE0000"/>
+          <w:lang w:val="en-IN"/>
+        </w:rPr>
+        <w:t xml:space="preserve"> = False</w:t>
       </w:r>
     </w:p>
     <w:p>
@@ -709,7 +1168,43 @@
           <w:color w:val="EE0000"/>
           <w:lang w:val="en-IN"/>
         </w:rPr>
-        <w:t>if len(student_id) == 7:</w:t>
+        <w:t xml:space="preserve">if </w:t>
+      </w:r>
+      <w:proofErr w:type="spellStart"/>
+      <w:r>
+        <w:rPr>
+          <w:rFonts w:ascii="Times New Roman" w:hAnsi="Times New Roman" w:cs="Times New Roman"/>
+          <w:color w:val="EE0000"/>
+          <w:lang w:val="en-IN"/>
+        </w:rPr>
+        <w:t>len</w:t>
+      </w:r>
+      <w:proofErr w:type="spellEnd"/>
+      <w:r>
+        <w:rPr>
+          <w:rFonts w:ascii="Times New Roman" w:hAnsi="Times New Roman" w:cs="Times New Roman"/>
+          <w:color w:val="EE0000"/>
+          <w:lang w:val="en-IN"/>
+        </w:rPr>
+        <w:t>(</w:t>
+      </w:r>
+      <w:proofErr w:type="spellStart"/>
+      <w:r>
+        <w:rPr>
+          <w:rFonts w:ascii="Times New Roman" w:hAnsi="Times New Roman" w:cs="Times New Roman"/>
+          <w:color w:val="EE0000"/>
+          <w:lang w:val="en-IN"/>
+        </w:rPr>
+        <w:t>student_id</w:t>
+      </w:r>
+      <w:proofErr w:type="spellEnd"/>
+      <w:r>
+        <w:rPr>
+          <w:rFonts w:ascii="Times New Roman" w:hAnsi="Times New Roman" w:cs="Times New Roman"/>
+          <w:color w:val="EE0000"/>
+          <w:lang w:val="en-IN"/>
+        </w:rPr>
+        <w:t>) == 7:</w:t>
       </w:r>
     </w:p>
     <w:p>
@@ -726,7 +1221,79 @@
           <w:color w:val="EE0000"/>
           <w:lang w:val="en-IN"/>
         </w:rPr>
-        <w:t>    if student_id[0:3] == "CSE" and student_id[3] == "-":</w:t>
+        <w:t xml:space="preserve">    if </w:t>
+      </w:r>
+      <w:proofErr w:type="spellStart"/>
+      <w:r>
+        <w:rPr>
+          <w:rFonts w:ascii="Times New Roman" w:hAnsi="Times New Roman" w:cs="Times New Roman"/>
+          <w:color w:val="EE0000"/>
+          <w:lang w:val="en-IN"/>
+        </w:rPr>
+        <w:t>student_</w:t>
+      </w:r>
+      <w:proofErr w:type="gramStart"/>
+      <w:r>
+        <w:rPr>
+          <w:rFonts w:ascii="Times New Roman" w:hAnsi="Times New Roman" w:cs="Times New Roman"/>
+          <w:color w:val="EE0000"/>
+          <w:lang w:val="en-IN"/>
+        </w:rPr>
+        <w:t>id</w:t>
+      </w:r>
+      <w:proofErr w:type="spellEnd"/>
+      <w:r>
+        <w:rPr>
+          <w:rFonts w:ascii="Times New Roman" w:hAnsi="Times New Roman" w:cs="Times New Roman"/>
+          <w:color w:val="EE0000"/>
+          <w:lang w:val="en-IN"/>
+        </w:rPr>
+        <w:t>[</w:t>
+      </w:r>
+      <w:proofErr w:type="gramEnd"/>
+      <w:r>
+        <w:rPr>
+          <w:rFonts w:ascii="Times New Roman" w:hAnsi="Times New Roman" w:cs="Times New Roman"/>
+          <w:color w:val="EE0000"/>
+          <w:lang w:val="en-IN"/>
+        </w:rPr>
+        <w:t xml:space="preserve">0:3] == "CSE" and </w:t>
+      </w:r>
+      <w:proofErr w:type="spellStart"/>
+      <w:r>
+        <w:rPr>
+          <w:rFonts w:ascii="Times New Roman" w:hAnsi="Times New Roman" w:cs="Times New Roman"/>
+          <w:color w:val="EE0000"/>
+          <w:lang w:val="en-IN"/>
+        </w:rPr>
+        <w:t>student_</w:t>
+      </w:r>
+      <w:proofErr w:type="gramStart"/>
+      <w:r>
+        <w:rPr>
+          <w:rFonts w:ascii="Times New Roman" w:hAnsi="Times New Roman" w:cs="Times New Roman"/>
+          <w:color w:val="EE0000"/>
+          <w:lang w:val="en-IN"/>
+        </w:rPr>
+        <w:t>id</w:t>
+      </w:r>
+      <w:proofErr w:type="spellEnd"/>
+      <w:r>
+        <w:rPr>
+          <w:rFonts w:ascii="Times New Roman" w:hAnsi="Times New Roman" w:cs="Times New Roman"/>
+          <w:color w:val="EE0000"/>
+          <w:lang w:val="en-IN"/>
+        </w:rPr>
+        <w:t>[</w:t>
+      </w:r>
+      <w:proofErr w:type="gramEnd"/>
+      <w:r>
+        <w:rPr>
+          <w:rFonts w:ascii="Times New Roman" w:hAnsi="Times New Roman" w:cs="Times New Roman"/>
+          <w:color w:val="EE0000"/>
+          <w:lang w:val="en-IN"/>
+        </w:rPr>
+        <w:t>3] == "-":</w:t>
       </w:r>
     </w:p>
     <w:p>
@@ -743,7 +1310,145 @@
           <w:color w:val="EE0000"/>
           <w:lang w:val="en-IN"/>
         </w:rPr>
-        <w:t>        if student_id[4].isdigit() and student_id[5].isdigit() and student_id[6].isdigit():</w:t>
+        <w:t xml:space="preserve">        if </w:t>
+      </w:r>
+      <w:proofErr w:type="spellStart"/>
+      <w:r>
+        <w:rPr>
+          <w:rFonts w:ascii="Times New Roman" w:hAnsi="Times New Roman" w:cs="Times New Roman"/>
+          <w:color w:val="EE0000"/>
+          <w:lang w:val="en-IN"/>
+        </w:rPr>
+        <w:t>student_id</w:t>
+      </w:r>
+      <w:proofErr w:type="spellEnd"/>
+      <w:r>
+        <w:rPr>
+          <w:rFonts w:ascii="Times New Roman" w:hAnsi="Times New Roman" w:cs="Times New Roman"/>
+          <w:color w:val="EE0000"/>
+          <w:lang w:val="en-IN"/>
+        </w:rPr>
+        <w:t>[4</w:t>
+      </w:r>
+      <w:proofErr w:type="gramStart"/>
+      <w:r>
+        <w:rPr>
+          <w:rFonts w:ascii="Times New Roman" w:hAnsi="Times New Roman" w:cs="Times New Roman"/>
+          <w:color w:val="EE0000"/>
+          <w:lang w:val="en-IN"/>
+        </w:rPr>
+        <w:t>].</w:t>
+      </w:r>
+      <w:proofErr w:type="spellStart"/>
+      <w:r>
+        <w:rPr>
+          <w:rFonts w:ascii="Times New Roman" w:hAnsi="Times New Roman" w:cs="Times New Roman"/>
+          <w:color w:val="EE0000"/>
+          <w:lang w:val="en-IN"/>
+        </w:rPr>
+        <w:t>isdigit</w:t>
+      </w:r>
+      <w:proofErr w:type="spellEnd"/>
+      <w:proofErr w:type="gramEnd"/>
+      <w:r>
+        <w:rPr>
+          <w:rFonts w:ascii="Times New Roman" w:hAnsi="Times New Roman" w:cs="Times New Roman"/>
+          <w:color w:val="EE0000"/>
+          <w:lang w:val="en-IN"/>
+        </w:rPr>
+        <w:t xml:space="preserve">() and </w:t>
+      </w:r>
+      <w:proofErr w:type="spellStart"/>
+      <w:r>
+        <w:rPr>
+          <w:rFonts w:ascii="Times New Roman" w:hAnsi="Times New Roman" w:cs="Times New Roman"/>
+          <w:color w:val="EE0000"/>
+          <w:lang w:val="en-IN"/>
+        </w:rPr>
+        <w:t>student_id</w:t>
+      </w:r>
+      <w:proofErr w:type="spellEnd"/>
+      <w:r>
+        <w:rPr>
+          <w:rFonts w:ascii="Times New Roman" w:hAnsi="Times New Roman" w:cs="Times New Roman"/>
+          <w:color w:val="EE0000"/>
+          <w:lang w:val="en-IN"/>
+        </w:rPr>
+        <w:t>[5</w:t>
+      </w:r>
+      <w:proofErr w:type="gramStart"/>
+      <w:r>
+        <w:rPr>
+          <w:rFonts w:ascii="Times New Roman" w:hAnsi="Times New Roman" w:cs="Times New Roman"/>
+          <w:color w:val="EE0000"/>
+          <w:lang w:val="en-IN"/>
+        </w:rPr>
+        <w:t>].</w:t>
+      </w:r>
+      <w:proofErr w:type="spellStart"/>
+      <w:r>
+        <w:rPr>
+          <w:rFonts w:ascii="Times New Roman" w:hAnsi="Times New Roman" w:cs="Times New Roman"/>
+          <w:color w:val="EE0000"/>
+          <w:lang w:val="en-IN"/>
+        </w:rPr>
+        <w:t>isdigit</w:t>
+      </w:r>
+      <w:proofErr w:type="spellEnd"/>
+      <w:proofErr w:type="gramEnd"/>
+      <w:r>
+        <w:rPr>
+          <w:rFonts w:ascii="Times New Roman" w:hAnsi="Times New Roman" w:cs="Times New Roman"/>
+          <w:color w:val="EE0000"/>
+          <w:lang w:val="en-IN"/>
+        </w:rPr>
+        <w:t xml:space="preserve">() and </w:t>
+      </w:r>
+      <w:proofErr w:type="spellStart"/>
+      <w:r>
+        <w:rPr>
+          <w:rFonts w:ascii="Times New Roman" w:hAnsi="Times New Roman" w:cs="Times New Roman"/>
+          <w:color w:val="EE0000"/>
+          <w:lang w:val="en-IN"/>
+        </w:rPr>
+        <w:t>student_id</w:t>
+      </w:r>
+      <w:proofErr w:type="spellEnd"/>
+      <w:r>
+        <w:rPr>
+          <w:rFonts w:ascii="Times New Roman" w:hAnsi="Times New Roman" w:cs="Times New Roman"/>
+          <w:color w:val="EE0000"/>
+          <w:lang w:val="en-IN"/>
+        </w:rPr>
+        <w:t>[6</w:t>
+      </w:r>
+      <w:proofErr w:type="gramStart"/>
+      <w:r>
+        <w:rPr>
+          <w:rFonts w:ascii="Times New Roman" w:hAnsi="Times New Roman" w:cs="Times New Roman"/>
+          <w:color w:val="EE0000"/>
+          <w:lang w:val="en-IN"/>
+        </w:rPr>
+        <w:t>].</w:t>
+      </w:r>
+      <w:proofErr w:type="spellStart"/>
+      <w:r>
+        <w:rPr>
+          <w:rFonts w:ascii="Times New Roman" w:hAnsi="Times New Roman" w:cs="Times New Roman"/>
+          <w:color w:val="EE0000"/>
+          <w:lang w:val="en-IN"/>
+        </w:rPr>
+        <w:t>isdigit</w:t>
+      </w:r>
+      <w:proofErr w:type="spellEnd"/>
+      <w:proofErr w:type="gramEnd"/>
+      <w:r>
+        <w:rPr>
+          <w:rFonts w:ascii="Times New Roman" w:hAnsi="Times New Roman" w:cs="Times New Roman"/>
+          <w:color w:val="EE0000"/>
+          <w:lang w:val="en-IN"/>
+        </w:rPr>
+        <w:t>():</w:t>
       </w:r>
     </w:p>
     <w:p>
@@ -760,7 +1465,25 @@
           <w:color w:val="EE0000"/>
           <w:lang w:val="en-IN"/>
         </w:rPr>
-        <w:t>            valid_id = True</w:t>
+        <w:t xml:space="preserve">            </w:t>
+      </w:r>
+      <w:proofErr w:type="spellStart"/>
+      <w:r>
+        <w:rPr>
+          <w:rFonts w:ascii="Times New Roman" w:hAnsi="Times New Roman" w:cs="Times New Roman"/>
+          <w:color w:val="EE0000"/>
+          <w:lang w:val="en-IN"/>
+        </w:rPr>
+        <w:t>valid_id</w:t>
+      </w:r>
+      <w:proofErr w:type="spellEnd"/>
+      <w:r>
+        <w:rPr>
+          <w:rFonts w:ascii="Times New Roman" w:hAnsi="Times New Roman" w:cs="Times New Roman"/>
+          <w:color w:val="EE0000"/>
+          <w:lang w:val="en-IN"/>
+        </w:rPr>
+        <w:t xml:space="preserve"> = True</w:t>
       </w:r>
     </w:p>
     <w:p>
@@ -797,13 +1520,23 @@
           <w:lang w:val="en-IN"/>
         </w:rPr>
       </w:pPr>
-      <w:r>
-        <w:rPr>
-          <w:rFonts w:ascii="Times New Roman" w:hAnsi="Times New Roman" w:cs="Times New Roman"/>
-          <w:color w:val="EE0000"/>
-          <w:lang w:val="en-IN"/>
-        </w:rPr>
-        <w:t>valid_email = False</w:t>
+      <w:proofErr w:type="spellStart"/>
+      <w:r>
+        <w:rPr>
+          <w:rFonts w:ascii="Times New Roman" w:hAnsi="Times New Roman" w:cs="Times New Roman"/>
+          <w:color w:val="EE0000"/>
+          <w:lang w:val="en-IN"/>
+        </w:rPr>
+        <w:t>valid_email</w:t>
+      </w:r>
+      <w:proofErr w:type="spellEnd"/>
+      <w:r>
+        <w:rPr>
+          <w:rFonts w:ascii="Times New Roman" w:hAnsi="Times New Roman" w:cs="Times New Roman"/>
+          <w:color w:val="EE0000"/>
+          <w:lang w:val="en-IN"/>
+        </w:rPr>
+        <w:t xml:space="preserve"> = False</w:t>
       </w:r>
     </w:p>
     <w:p>
@@ -837,7 +1570,79 @@
           <w:color w:val="EE0000"/>
           <w:lang w:val="en-IN"/>
         </w:rPr>
-        <w:t>    if email[0] != "@" and email[-1] != "@":</w:t>
+        <w:t xml:space="preserve">    if </w:t>
+      </w:r>
+      <w:proofErr w:type="gramStart"/>
+      <w:r>
+        <w:rPr>
+          <w:rFonts w:ascii="Times New Roman" w:hAnsi="Times New Roman" w:cs="Times New Roman"/>
+          <w:color w:val="EE0000"/>
+          <w:lang w:val="en-IN"/>
+        </w:rPr>
+        <w:t>email[</w:t>
+      </w:r>
+      <w:proofErr w:type="gramEnd"/>
+      <w:r>
+        <w:rPr>
+          <w:rFonts w:ascii="Times New Roman" w:hAnsi="Times New Roman" w:cs="Times New Roman"/>
+          <w:color w:val="EE0000"/>
+          <w:lang w:val="en-IN"/>
+        </w:rPr>
+        <w:t>0</w:t>
+      </w:r>
+      <w:proofErr w:type="gramStart"/>
+      <w:r>
+        <w:rPr>
+          <w:rFonts w:ascii="Times New Roman" w:hAnsi="Times New Roman" w:cs="Times New Roman"/>
+          <w:color w:val="EE0000"/>
+          <w:lang w:val="en-IN"/>
+        </w:rPr>
+        <w:t>] !</w:t>
+      </w:r>
+      <w:proofErr w:type="gramEnd"/>
+      <w:r>
+        <w:rPr>
+          <w:rFonts w:ascii="Times New Roman" w:hAnsi="Times New Roman" w:cs="Times New Roman"/>
+          <w:color w:val="EE0000"/>
+          <w:lang w:val="en-IN"/>
+        </w:rPr>
+        <w:t xml:space="preserve">= "@" and </w:t>
+      </w:r>
+      <w:proofErr w:type="gramStart"/>
+      <w:r>
+        <w:rPr>
+          <w:rFonts w:ascii="Times New Roman" w:hAnsi="Times New Roman" w:cs="Times New Roman"/>
+          <w:color w:val="EE0000"/>
+          <w:lang w:val="en-IN"/>
+        </w:rPr>
+        <w:t>email[</w:t>
+      </w:r>
+      <w:proofErr w:type="gramEnd"/>
+      <w:r>
+        <w:rPr>
+          <w:rFonts w:ascii="Times New Roman" w:hAnsi="Times New Roman" w:cs="Times New Roman"/>
+          <w:color w:val="EE0000"/>
+          <w:lang w:val="en-IN"/>
+        </w:rPr>
+        <w:t>-1</w:t>
+      </w:r>
+      <w:proofErr w:type="gramStart"/>
+      <w:r>
+        <w:rPr>
+          <w:rFonts w:ascii="Times New Roman" w:hAnsi="Times New Roman" w:cs="Times New Roman"/>
+          <w:color w:val="EE0000"/>
+          <w:lang w:val="en-IN"/>
+        </w:rPr>
+        <w:t>] !</w:t>
+      </w:r>
+      <w:proofErr w:type="gramEnd"/>
+      <w:r>
+        <w:rPr>
+          <w:rFonts w:ascii="Times New Roman" w:hAnsi="Times New Roman" w:cs="Times New Roman"/>
+          <w:color w:val="EE0000"/>
+          <w:lang w:val="en-IN"/>
+        </w:rPr>
+        <w:t>= "@":</w:t>
       </w:r>
     </w:p>
     <w:p>
@@ -854,7 +1659,45 @@
           <w:color w:val="EE0000"/>
           <w:lang w:val="en-IN"/>
         </w:rPr>
-        <w:t>        if email.endswith(".edu"):</w:t>
+        <w:t xml:space="preserve">        if </w:t>
+      </w:r>
+      <w:proofErr w:type="spellStart"/>
+      <w:proofErr w:type="gramStart"/>
+      <w:r>
+        <w:rPr>
+          <w:rFonts w:ascii="Times New Roman" w:hAnsi="Times New Roman" w:cs="Times New Roman"/>
+          <w:color w:val="EE0000"/>
+          <w:lang w:val="en-IN"/>
+        </w:rPr>
+        <w:t>email.endswith</w:t>
+      </w:r>
+      <w:proofErr w:type="spellEnd"/>
+      <w:proofErr w:type="gramEnd"/>
+      <w:r>
+        <w:rPr>
+          <w:rFonts w:ascii="Times New Roman" w:hAnsi="Times New Roman" w:cs="Times New Roman"/>
+          <w:color w:val="EE0000"/>
+          <w:lang w:val="en-IN"/>
+        </w:rPr>
+        <w:t>(".</w:t>
+      </w:r>
+      <w:proofErr w:type="spellStart"/>
+      <w:r>
+        <w:rPr>
+          <w:rFonts w:ascii="Times New Roman" w:hAnsi="Times New Roman" w:cs="Times New Roman"/>
+          <w:color w:val="EE0000"/>
+          <w:lang w:val="en-IN"/>
+        </w:rPr>
+        <w:t>edu</w:t>
+      </w:r>
+      <w:proofErr w:type="spellEnd"/>
+      <w:r>
+        <w:rPr>
+          <w:rFonts w:ascii="Times New Roman" w:hAnsi="Times New Roman" w:cs="Times New Roman"/>
+          <w:color w:val="EE0000"/>
+          <w:lang w:val="en-IN"/>
+        </w:rPr>
+        <w:t>"):</w:t>
       </w:r>
     </w:p>
     <w:p>
@@ -871,7 +1714,25 @@
           <w:color w:val="EE0000"/>
           <w:lang w:val="en-IN"/>
         </w:rPr>
-        <w:t>            valid_email = True</w:t>
+        <w:t xml:space="preserve">            </w:t>
+      </w:r>
+      <w:proofErr w:type="spellStart"/>
+      <w:r>
+        <w:rPr>
+          <w:rFonts w:ascii="Times New Roman" w:hAnsi="Times New Roman" w:cs="Times New Roman"/>
+          <w:color w:val="EE0000"/>
+          <w:lang w:val="en-IN"/>
+        </w:rPr>
+        <w:t>valid_email</w:t>
+      </w:r>
+      <w:proofErr w:type="spellEnd"/>
+      <w:r>
+        <w:rPr>
+          <w:rFonts w:ascii="Times New Roman" w:hAnsi="Times New Roman" w:cs="Times New Roman"/>
+          <w:color w:val="EE0000"/>
+          <w:lang w:val="en-IN"/>
+        </w:rPr>
+        <w:t xml:space="preserve"> = True</w:t>
       </w:r>
     </w:p>
     <w:p>
@@ -908,13 +1769,23 @@
           <w:lang w:val="en-IN"/>
         </w:rPr>
       </w:pPr>
-      <w:r>
-        <w:rPr>
-          <w:rFonts w:ascii="Times New Roman" w:hAnsi="Times New Roman" w:cs="Times New Roman"/>
-          <w:color w:val="EE0000"/>
-          <w:lang w:val="en-IN"/>
-        </w:rPr>
-        <w:t>valid_password = False</w:t>
+      <w:proofErr w:type="spellStart"/>
+      <w:r>
+        <w:rPr>
+          <w:rFonts w:ascii="Times New Roman" w:hAnsi="Times New Roman" w:cs="Times New Roman"/>
+          <w:color w:val="EE0000"/>
+          <w:lang w:val="en-IN"/>
+        </w:rPr>
+        <w:t>valid_password</w:t>
+      </w:r>
+      <w:proofErr w:type="spellEnd"/>
+      <w:r>
+        <w:rPr>
+          <w:rFonts w:ascii="Times New Roman" w:hAnsi="Times New Roman" w:cs="Times New Roman"/>
+          <w:color w:val="EE0000"/>
+          <w:lang w:val="en-IN"/>
+        </w:rPr>
+        <w:t xml:space="preserve"> = False</w:t>
       </w:r>
     </w:p>
     <w:p>
@@ -925,13 +1796,24 @@
           <w:lang w:val="en-IN"/>
         </w:rPr>
       </w:pPr>
-      <w:r>
-        <w:rPr>
-          <w:rFonts w:ascii="Times New Roman" w:hAnsi="Times New Roman" w:cs="Times New Roman"/>
-          <w:color w:val="EE0000"/>
-          <w:lang w:val="en-IN"/>
-        </w:rPr>
-        <w:t>has_digit = (</w:t>
+      <w:proofErr w:type="spellStart"/>
+      <w:r>
+        <w:rPr>
+          <w:rFonts w:ascii="Times New Roman" w:hAnsi="Times New Roman" w:cs="Times New Roman"/>
+          <w:color w:val="EE0000"/>
+          <w:lang w:val="en-IN"/>
+        </w:rPr>
+        <w:lastRenderedPageBreak/>
+        <w:t>has_digit</w:t>
+      </w:r>
+      <w:proofErr w:type="spellEnd"/>
+      <w:r>
+        <w:rPr>
+          <w:rFonts w:ascii="Times New Roman" w:hAnsi="Times New Roman" w:cs="Times New Roman"/>
+          <w:color w:val="EE0000"/>
+          <w:lang w:val="en-IN"/>
+        </w:rPr>
+        <w:t xml:space="preserve"> = (</w:t>
       </w:r>
     </w:p>
     <w:p>
@@ -1025,7 +1907,25 @@
           <w:color w:val="EE0000"/>
           <w:lang w:val="en-IN"/>
         </w:rPr>
-        <w:t>if len(password) &gt;= 8:</w:t>
+        <w:t xml:space="preserve">if </w:t>
+      </w:r>
+      <w:proofErr w:type="spellStart"/>
+      <w:r>
+        <w:rPr>
+          <w:rFonts w:ascii="Times New Roman" w:hAnsi="Times New Roman" w:cs="Times New Roman"/>
+          <w:color w:val="EE0000"/>
+          <w:lang w:val="en-IN"/>
+        </w:rPr>
+        <w:t>len</w:t>
+      </w:r>
+      <w:proofErr w:type="spellEnd"/>
+      <w:r>
+        <w:rPr>
+          <w:rFonts w:ascii="Times New Roman" w:hAnsi="Times New Roman" w:cs="Times New Roman"/>
+          <w:color w:val="EE0000"/>
+          <w:lang w:val="en-IN"/>
+        </w:rPr>
+        <w:t>(password) &gt;= 8:</w:t>
       </w:r>
     </w:p>
     <w:p>
@@ -1042,7 +1942,35 @@
           <w:color w:val="EE0000"/>
           <w:lang w:val="en-IN"/>
         </w:rPr>
-        <w:t>    if password[0].isupper():</w:t>
+        <w:t>    if password[0</w:t>
+      </w:r>
+      <w:proofErr w:type="gramStart"/>
+      <w:r>
+        <w:rPr>
+          <w:rFonts w:ascii="Times New Roman" w:hAnsi="Times New Roman" w:cs="Times New Roman"/>
+          <w:color w:val="EE0000"/>
+          <w:lang w:val="en-IN"/>
+        </w:rPr>
+        <w:t>].</w:t>
+      </w:r>
+      <w:proofErr w:type="spellStart"/>
+      <w:r>
+        <w:rPr>
+          <w:rFonts w:ascii="Times New Roman" w:hAnsi="Times New Roman" w:cs="Times New Roman"/>
+          <w:color w:val="EE0000"/>
+          <w:lang w:val="en-IN"/>
+        </w:rPr>
+        <w:t>isupper</w:t>
+      </w:r>
+      <w:proofErr w:type="spellEnd"/>
+      <w:proofErr w:type="gramEnd"/>
+      <w:r>
+        <w:rPr>
+          <w:rFonts w:ascii="Times New Roman" w:hAnsi="Times New Roman" w:cs="Times New Roman"/>
+          <w:color w:val="EE0000"/>
+          <w:lang w:val="en-IN"/>
+        </w:rPr>
+        <w:t>():</w:t>
       </w:r>
     </w:p>
     <w:p>
@@ -1059,7 +1987,25 @@
           <w:color w:val="EE0000"/>
           <w:lang w:val="en-IN"/>
         </w:rPr>
-        <w:t>        if has_digit:</w:t>
+        <w:t xml:space="preserve">        if </w:t>
+      </w:r>
+      <w:proofErr w:type="spellStart"/>
+      <w:r>
+        <w:rPr>
+          <w:rFonts w:ascii="Times New Roman" w:hAnsi="Times New Roman" w:cs="Times New Roman"/>
+          <w:color w:val="EE0000"/>
+          <w:lang w:val="en-IN"/>
+        </w:rPr>
+        <w:t>has_digit</w:t>
+      </w:r>
+      <w:proofErr w:type="spellEnd"/>
+      <w:r>
+        <w:rPr>
+          <w:rFonts w:ascii="Times New Roman" w:hAnsi="Times New Roman" w:cs="Times New Roman"/>
+          <w:color w:val="EE0000"/>
+          <w:lang w:val="en-IN"/>
+        </w:rPr>
+        <w:t>:</w:t>
       </w:r>
     </w:p>
     <w:p>
@@ -1076,7 +2022,25 @@
           <w:color w:val="EE0000"/>
           <w:lang w:val="en-IN"/>
         </w:rPr>
-        <w:t>            valid_password = True</w:t>
+        <w:t xml:space="preserve">            </w:t>
+      </w:r>
+      <w:proofErr w:type="spellStart"/>
+      <w:r>
+        <w:rPr>
+          <w:rFonts w:ascii="Times New Roman" w:hAnsi="Times New Roman" w:cs="Times New Roman"/>
+          <w:color w:val="EE0000"/>
+          <w:lang w:val="en-IN"/>
+        </w:rPr>
+        <w:t>valid_password</w:t>
+      </w:r>
+      <w:proofErr w:type="spellEnd"/>
+      <w:r>
+        <w:rPr>
+          <w:rFonts w:ascii="Times New Roman" w:hAnsi="Times New Roman" w:cs="Times New Roman"/>
+          <w:color w:val="EE0000"/>
+          <w:lang w:val="en-IN"/>
+        </w:rPr>
+        <w:t xml:space="preserve"> = True</w:t>
       </w:r>
     </w:p>
     <w:p>
@@ -1113,13 +2077,23 @@
           <w:lang w:val="en-IN"/>
         </w:rPr>
       </w:pPr>
-      <w:r>
-        <w:rPr>
-          <w:rFonts w:ascii="Times New Roman" w:hAnsi="Times New Roman" w:cs="Times New Roman"/>
-          <w:color w:val="EE0000"/>
-          <w:lang w:val="en-IN"/>
-        </w:rPr>
-        <w:t>valid_referral = False</w:t>
+      <w:proofErr w:type="spellStart"/>
+      <w:r>
+        <w:rPr>
+          <w:rFonts w:ascii="Times New Roman" w:hAnsi="Times New Roman" w:cs="Times New Roman"/>
+          <w:color w:val="EE0000"/>
+          <w:lang w:val="en-IN"/>
+        </w:rPr>
+        <w:t>valid_referral</w:t>
+      </w:r>
+      <w:proofErr w:type="spellEnd"/>
+      <w:r>
+        <w:rPr>
+          <w:rFonts w:ascii="Times New Roman" w:hAnsi="Times New Roman" w:cs="Times New Roman"/>
+          <w:color w:val="EE0000"/>
+          <w:lang w:val="en-IN"/>
+        </w:rPr>
+        <w:t xml:space="preserve"> = False</w:t>
       </w:r>
     </w:p>
     <w:p>
@@ -1136,7 +2110,25 @@
           <w:color w:val="EE0000"/>
           <w:lang w:val="en-IN"/>
         </w:rPr>
-        <w:t>if len(referral) == 6:</w:t>
+        <w:t xml:space="preserve">if </w:t>
+      </w:r>
+      <w:proofErr w:type="spellStart"/>
+      <w:r>
+        <w:rPr>
+          <w:rFonts w:ascii="Times New Roman" w:hAnsi="Times New Roman" w:cs="Times New Roman"/>
+          <w:color w:val="EE0000"/>
+          <w:lang w:val="en-IN"/>
+        </w:rPr>
+        <w:t>len</w:t>
+      </w:r>
+      <w:proofErr w:type="spellEnd"/>
+      <w:r>
+        <w:rPr>
+          <w:rFonts w:ascii="Times New Roman" w:hAnsi="Times New Roman" w:cs="Times New Roman"/>
+          <w:color w:val="EE0000"/>
+          <w:lang w:val="en-IN"/>
+        </w:rPr>
+        <w:t>(referral) == 6:</w:t>
       </w:r>
     </w:p>
     <w:p>
@@ -1153,7 +2145,25 @@
           <w:color w:val="EE0000"/>
           <w:lang w:val="en-IN"/>
         </w:rPr>
-        <w:t>    if referral[0:3] == "REF":</w:t>
+        <w:t xml:space="preserve">    if </w:t>
+      </w:r>
+      <w:proofErr w:type="gramStart"/>
+      <w:r>
+        <w:rPr>
+          <w:rFonts w:ascii="Times New Roman" w:hAnsi="Times New Roman" w:cs="Times New Roman"/>
+          <w:color w:val="EE0000"/>
+          <w:lang w:val="en-IN"/>
+        </w:rPr>
+        <w:t>referral[</w:t>
+      </w:r>
+      <w:proofErr w:type="gramEnd"/>
+      <w:r>
+        <w:rPr>
+          <w:rFonts w:ascii="Times New Roman" w:hAnsi="Times New Roman" w:cs="Times New Roman"/>
+          <w:color w:val="EE0000"/>
+          <w:lang w:val="en-IN"/>
+        </w:rPr>
+        <w:t>0:3] == "REF":</w:t>
       </w:r>
     </w:p>
     <w:p>
@@ -1170,7 +2180,63 @@
           <w:color w:val="EE0000"/>
           <w:lang w:val="en-IN"/>
         </w:rPr>
-        <w:t>        if referral[3].isdigit() and referral[4].isdigit():</w:t>
+        <w:t>        if referral[3</w:t>
+      </w:r>
+      <w:proofErr w:type="gramStart"/>
+      <w:r>
+        <w:rPr>
+          <w:rFonts w:ascii="Times New Roman" w:hAnsi="Times New Roman" w:cs="Times New Roman"/>
+          <w:color w:val="EE0000"/>
+          <w:lang w:val="en-IN"/>
+        </w:rPr>
+        <w:t>].</w:t>
+      </w:r>
+      <w:proofErr w:type="spellStart"/>
+      <w:r>
+        <w:rPr>
+          <w:rFonts w:ascii="Times New Roman" w:hAnsi="Times New Roman" w:cs="Times New Roman"/>
+          <w:color w:val="EE0000"/>
+          <w:lang w:val="en-IN"/>
+        </w:rPr>
+        <w:t>isdigit</w:t>
+      </w:r>
+      <w:proofErr w:type="spellEnd"/>
+      <w:proofErr w:type="gramEnd"/>
+      <w:r>
+        <w:rPr>
+          <w:rFonts w:ascii="Times New Roman" w:hAnsi="Times New Roman" w:cs="Times New Roman"/>
+          <w:color w:val="EE0000"/>
+          <w:lang w:val="en-IN"/>
+        </w:rPr>
+        <w:t>() and referral[4</w:t>
+      </w:r>
+      <w:proofErr w:type="gramStart"/>
+      <w:r>
+        <w:rPr>
+          <w:rFonts w:ascii="Times New Roman" w:hAnsi="Times New Roman" w:cs="Times New Roman"/>
+          <w:color w:val="EE0000"/>
+          <w:lang w:val="en-IN"/>
+        </w:rPr>
+        <w:t>].</w:t>
+      </w:r>
+      <w:proofErr w:type="spellStart"/>
+      <w:r>
+        <w:rPr>
+          <w:rFonts w:ascii="Times New Roman" w:hAnsi="Times New Roman" w:cs="Times New Roman"/>
+          <w:color w:val="EE0000"/>
+          <w:lang w:val="en-IN"/>
+        </w:rPr>
+        <w:t>isdigit</w:t>
+      </w:r>
+      <w:proofErr w:type="spellEnd"/>
+      <w:proofErr w:type="gramEnd"/>
+      <w:r>
+        <w:rPr>
+          <w:rFonts w:ascii="Times New Roman" w:hAnsi="Times New Roman" w:cs="Times New Roman"/>
+          <w:color w:val="EE0000"/>
+          <w:lang w:val="en-IN"/>
+        </w:rPr>
+        <w:t>():</w:t>
       </w:r>
     </w:p>
     <w:p>
@@ -1187,7 +2253,25 @@
           <w:color w:val="EE0000"/>
           <w:lang w:val="en-IN"/>
         </w:rPr>
-        <w:t>            if referral[5] == "@":</w:t>
+        <w:t xml:space="preserve">            if </w:t>
+      </w:r>
+      <w:proofErr w:type="gramStart"/>
+      <w:r>
+        <w:rPr>
+          <w:rFonts w:ascii="Times New Roman" w:hAnsi="Times New Roman" w:cs="Times New Roman"/>
+          <w:color w:val="EE0000"/>
+          <w:lang w:val="en-IN"/>
+        </w:rPr>
+        <w:t>referral[</w:t>
+      </w:r>
+      <w:proofErr w:type="gramEnd"/>
+      <w:r>
+        <w:rPr>
+          <w:rFonts w:ascii="Times New Roman" w:hAnsi="Times New Roman" w:cs="Times New Roman"/>
+          <w:color w:val="EE0000"/>
+          <w:lang w:val="en-IN"/>
+        </w:rPr>
+        <w:t>5] == "@":</w:t>
       </w:r>
     </w:p>
     <w:p>
@@ -1204,7 +2288,25 @@
           <w:color w:val="EE0000"/>
           <w:lang w:val="en-IN"/>
         </w:rPr>
-        <w:t>                valid_referral = True</w:t>
+        <w:t xml:space="preserve">                </w:t>
+      </w:r>
+      <w:proofErr w:type="spellStart"/>
+      <w:r>
+        <w:rPr>
+          <w:rFonts w:ascii="Times New Roman" w:hAnsi="Times New Roman" w:cs="Times New Roman"/>
+          <w:color w:val="EE0000"/>
+          <w:lang w:val="en-IN"/>
+        </w:rPr>
+        <w:t>valid_referral</w:t>
+      </w:r>
+      <w:proofErr w:type="spellEnd"/>
+      <w:r>
+        <w:rPr>
+          <w:rFonts w:ascii="Times New Roman" w:hAnsi="Times New Roman" w:cs="Times New Roman"/>
+          <w:color w:val="EE0000"/>
+          <w:lang w:val="en-IN"/>
+        </w:rPr>
+        <w:t xml:space="preserve"> = True</w:t>
       </w:r>
     </w:p>
     <w:p>
@@ -1247,7 +2349,79 @@
           <w:color w:val="EE0000"/>
           <w:lang w:val="en-IN"/>
         </w:rPr>
-        <w:t>if valid_id and valid_email and valid_password and valid_referral:</w:t>
+        <w:t xml:space="preserve">if </w:t>
+      </w:r>
+      <w:proofErr w:type="spellStart"/>
+      <w:r>
+        <w:rPr>
+          <w:rFonts w:ascii="Times New Roman" w:hAnsi="Times New Roman" w:cs="Times New Roman"/>
+          <w:color w:val="EE0000"/>
+          <w:lang w:val="en-IN"/>
+        </w:rPr>
+        <w:t>valid_id</w:t>
+      </w:r>
+      <w:proofErr w:type="spellEnd"/>
+      <w:r>
+        <w:rPr>
+          <w:rFonts w:ascii="Times New Roman" w:hAnsi="Times New Roman" w:cs="Times New Roman"/>
+          <w:color w:val="EE0000"/>
+          <w:lang w:val="en-IN"/>
+        </w:rPr>
+        <w:t xml:space="preserve"> and </w:t>
+      </w:r>
+      <w:proofErr w:type="spellStart"/>
+      <w:r>
+        <w:rPr>
+          <w:rFonts w:ascii="Times New Roman" w:hAnsi="Times New Roman" w:cs="Times New Roman"/>
+          <w:color w:val="EE0000"/>
+          <w:lang w:val="en-IN"/>
+        </w:rPr>
+        <w:t>valid_email</w:t>
+      </w:r>
+      <w:proofErr w:type="spellEnd"/>
+      <w:r>
+        <w:rPr>
+          <w:rFonts w:ascii="Times New Roman" w:hAnsi="Times New Roman" w:cs="Times New Roman"/>
+          <w:color w:val="EE0000"/>
+          <w:lang w:val="en-IN"/>
+        </w:rPr>
+        <w:t xml:space="preserve"> and </w:t>
+      </w:r>
+      <w:proofErr w:type="spellStart"/>
+      <w:r>
+        <w:rPr>
+          <w:rFonts w:ascii="Times New Roman" w:hAnsi="Times New Roman" w:cs="Times New Roman"/>
+          <w:color w:val="EE0000"/>
+          <w:lang w:val="en-IN"/>
+        </w:rPr>
+        <w:t>valid_password</w:t>
+      </w:r>
+      <w:proofErr w:type="spellEnd"/>
+      <w:r>
+        <w:rPr>
+          <w:rFonts w:ascii="Times New Roman" w:hAnsi="Times New Roman" w:cs="Times New Roman"/>
+          <w:color w:val="EE0000"/>
+          <w:lang w:val="en-IN"/>
+        </w:rPr>
+        <w:t xml:space="preserve"> and </w:t>
+      </w:r>
+      <w:proofErr w:type="spellStart"/>
+      <w:r>
+        <w:rPr>
+          <w:rFonts w:ascii="Times New Roman" w:hAnsi="Times New Roman" w:cs="Times New Roman"/>
+          <w:color w:val="EE0000"/>
+          <w:lang w:val="en-IN"/>
+        </w:rPr>
+        <w:t>valid_referral</w:t>
+      </w:r>
+      <w:proofErr w:type="spellEnd"/>
+      <w:r>
+        <w:rPr>
+          <w:rFonts w:ascii="Times New Roman" w:hAnsi="Times New Roman" w:cs="Times New Roman"/>
+          <w:color w:val="EE0000"/>
+          <w:lang w:val="en-IN"/>
+        </w:rPr>
+        <w:t>:</w:t>
       </w:r>
     </w:p>
     <w:p>
@@ -1362,6 +2536,7 @@
           <w:rFonts w:ascii="Times New Roman" w:hAnsi="Times New Roman" w:cs="Times New Roman"/>
           <w:b/>
           <w:bCs/>
+          <w:color w:val="4F81BD" w:themeColor="accent1"/>
         </w:rPr>
         <w:t>APPROVED</w:t>
       </w:r>
@@ -1372,7 +2547,6 @@
           <w:bCs/>
         </w:rPr>
         <w:br/>
-        <w:t xml:space="preserve">Test Case 2 Output: </w:t>
       </w:r>
       <w:r>
         <w:rPr>
@@ -1380,13 +2554,23 @@
           <w:b/>
           <w:bCs/>
         </w:rPr>
-        <w:t>REJECTED</w:t>
+        <w:lastRenderedPageBreak/>
+        <w:t xml:space="preserve">Test Case 2 Output: </w:t>
       </w:r>
       <w:r>
         <w:rPr>
           <w:rFonts w:ascii="Times New Roman" w:hAnsi="Times New Roman" w:cs="Times New Roman"/>
           <w:b/>
           <w:bCs/>
+          <w:color w:val="4F81BD" w:themeColor="accent1"/>
+        </w:rPr>
+        <w:t>REJECTED</w:t>
+      </w:r>
+      <w:r>
+        <w:rPr>
+          <w:rFonts w:ascii="Times New Roman" w:hAnsi="Times New Roman" w:cs="Times New Roman"/>
+          <w:b/>
+          <w:bCs/>
         </w:rPr>
         <w:br/>
         <w:t xml:space="preserve">Test Case 3 Output: </w:t>
@@ -1396,6 +2580,7 @@
           <w:rFonts w:ascii="Times New Roman" w:hAnsi="Times New Roman" w:cs="Times New Roman"/>
           <w:b/>
           <w:bCs/>
+          <w:color w:val="4F81BD" w:themeColor="accent1"/>
         </w:rPr>
         <w:t>REJECTED</w:t>
       </w:r>
@@ -1431,22 +2616,45 @@
     </w:p>
     <w:p>
       <w:pPr>
-        <w:pStyle w:val="Heading2"/>
-        <w:rPr>
-          <w:rFonts w:ascii="Times New Roman" w:hAnsi="Times New Roman" w:cs="Times New Roman"/>
-          <w:color w:val="auto"/>
-        </w:rPr>
-      </w:pPr>
-      <w:r>
-        <w:rPr>
-          <w:rFonts w:ascii="Times New Roman" w:hAnsi="Times New Roman" w:cs="Times New Roman"/>
-          <w:color w:val="auto"/>
-        </w:rPr>
-        <w:t>Student Declaration</w:t>
+        <w:rPr>
+          <w:rFonts w:ascii="Times New Roman" w:hAnsi="Times New Roman" w:cs="Times New Roman"/>
+          <w:color w:val="4F81BD" w:themeColor="accent1"/>
+        </w:rPr>
+      </w:pPr>
+      <w:r>
+        <w:rPr>
+          <w:rFonts w:ascii="Times New Roman" w:hAnsi="Times New Roman" w:cs="Times New Roman"/>
+          <w:color w:val="4F81BD" w:themeColor="accent1"/>
+        </w:rPr>
+        <w:t>Through this challenge, I learned how to validate user inputs using basic Python concepts. I understood how real-world systems check whether entered data follows specific rules before accepting it. This challenge improved my ability to work with strings, apply conditional statements effectively, and break a problem into smaller validation steps. It also helped me think logically without relying on loops, advanced functions, or external libraries, which strengthened my problem-solving and fundamental programming skills.</w:t>
       </w:r>
     </w:p>
     <w:p>
       <w:pPr>
+        <w:rPr>
+          <w:rFonts w:ascii="Times New Roman" w:hAnsi="Times New Roman" w:cs="Times New Roman"/>
+          <w:color w:val="4F81BD" w:themeColor="accent1"/>
+        </w:rPr>
+      </w:pPr>
+    </w:p>
+    <w:p>
+      <w:pPr>
+        <w:pStyle w:val="Heading2"/>
+        <w:rPr>
+          <w:rFonts w:ascii="Times New Roman" w:hAnsi="Times New Roman" w:cs="Times New Roman"/>
+          <w:color w:val="auto"/>
+        </w:rPr>
+      </w:pPr>
+      <w:r>
+        <w:rPr>
+          <w:rFonts w:ascii="Times New Roman" w:hAnsi="Times New Roman" w:cs="Times New Roman"/>
+          <w:color w:val="auto"/>
+        </w:rPr>
+        <w:t>Student Declaration</w:t>
+      </w:r>
+    </w:p>
+    <w:p>
+      <w:pPr>
         <w:jc w:val="center"/>
         <w:rPr>
           <w:rFonts w:ascii="Times New Roman" w:hAnsi="Times New Roman" w:cs="Times New Roman"/>
@@ -1469,17 +2677,39 @@
           <w:rFonts w:ascii="Times New Roman" w:hAnsi="Times New Roman" w:cs="Times New Roman"/>
         </w:rPr>
         <w:br/>
-        <w:t xml:space="preserve">Student Signature: ____________________    </w:t>
-      </w:r>
-      <w:r>
-        <w:rPr>
-          <w:rFonts w:ascii="Times New Roman" w:hAnsi="Times New Roman" w:cs="Times New Roman"/>
+        <w:t>Student Signature:</w:t>
+      </w:r>
+      <w:r>
+        <w:rPr>
+          <w:rFonts w:ascii="Times New Roman" w:hAnsi="Times New Roman" w:cs="Times New Roman"/>
+        </w:rPr>
+        <w:t xml:space="preserve"> </w:t>
+      </w:r>
+      <w:r>
+        <w:rPr>
+          <w:rFonts w:ascii="Times New Roman" w:hAnsi="Times New Roman" w:cs="Times New Roman"/>
+          <w:color w:val="4F81BD" w:themeColor="accent1"/>
+        </w:rPr>
+        <w:t>Divya Saxena</w:t>
+      </w:r>
+      <w:r>
+        <w:rPr>
+          <w:rFonts w:ascii="Times New Roman" w:hAnsi="Times New Roman" w:cs="Times New Roman"/>
+          <w:color w:val="4F81BD" w:themeColor="accent1"/>
+        </w:rPr>
+        <w:t xml:space="preserve">    </w:t>
+      </w:r>
+      <w:r>
+        <w:rPr>
+          <w:rFonts w:ascii="Times New Roman" w:hAnsi="Times New Roman" w:cs="Times New Roman"/>
+          <w:color w:val="4F81BD" w:themeColor="accent1"/>
         </w:rPr>
         <w:tab/>
       </w:r>
       <w:r>
         <w:rPr>
           <w:rFonts w:ascii="Times New Roman" w:hAnsi="Times New Roman" w:cs="Times New Roman"/>
+          <w:color w:val="4F81BD" w:themeColor="accent1"/>
         </w:rPr>
         <w:tab/>
       </w:r>
@@ -1499,7 +2729,14 @@
         <w:rPr>
           <w:rFonts w:ascii="Times New Roman" w:hAnsi="Times New Roman" w:cs="Times New Roman"/>
         </w:rPr>
-        <w:t>Date: ____________</w:t>
+        <w:t xml:space="preserve">Date: </w:t>
+      </w:r>
+      <w:r>
+        <w:rPr>
+          <w:rFonts w:ascii="Times New Roman" w:hAnsi="Times New Roman" w:cs="Times New Roman"/>
+          <w:color w:val="4F81BD" w:themeColor="accent1"/>
+        </w:rPr>
+        <w:t>30-01-2026</w:t>
       </w:r>
     </w:p>
     <w:p>
@@ -1714,8 +2951,20 @@
           <w:iCs/>
         </w:rPr>
         <w:tab/>
-        <w:t>--dryasir</w:t>
-      </w:r>
+        <w:t>--</w:t>
+      </w:r>
+      <w:proofErr w:type="spellStart"/>
+      <w:r>
+        <w:rPr>
+          <w:rFonts w:ascii="Times New Roman" w:hAnsi="Times New Roman" w:cs="Times New Roman"/>
+          <w:b/>
+          <w:bCs/>
+          <w:i/>
+          <w:iCs/>
+        </w:rPr>
+        <w:t>dryasir</w:t>
+      </w:r>
+      <w:proofErr w:type="spellEnd"/>
     </w:p>
     <w:sectPr>
       <w:pgSz w:w="12240" w:h="15840"/>
@@ -1898,6 +3147,119 @@
       <w:rPr>
         <w:rFonts w:ascii="Symbol" w:hAnsi="Symbol" w:hint="default"/>
       </w:rPr>
+    </w:lvl>
+  </w:abstractNum>
+  <w:abstractNum w:abstractNumId="9" w15:restartNumberingAfterBreak="0">
+    <w:nsid w:val="07240D59"/>
+    <w:multiLevelType w:val="multilevel"/>
+    <w:tmpl w:val="A3767086"/>
+    <w:lvl w:ilvl="0">
+      <w:start w:val="1"/>
+      <w:numFmt w:val="decimal"/>
+      <w:lvlText w:val="%1."/>
+      <w:lvlJc w:val="left"/>
+      <w:pPr>
+        <w:tabs>
+          <w:tab w:val="num" w:pos="720"/>
+        </w:tabs>
+        <w:ind w:left="720" w:hanging="360"/>
+      </w:pPr>
+    </w:lvl>
+    <w:lvl w:ilvl="1" w:tentative="1">
+      <w:start w:val="1"/>
+      <w:numFmt w:val="decimal"/>
+      <w:lvlText w:val="%2."/>
+      <w:lvlJc w:val="left"/>
+      <w:pPr>
+        <w:tabs>
+          <w:tab w:val="num" w:pos="1440"/>
+        </w:tabs>
+        <w:ind w:left="1440" w:hanging="360"/>
+      </w:pPr>
+    </w:lvl>
+    <w:lvl w:ilvl="2" w:tentative="1">
+      <w:start w:val="1"/>
+      <w:numFmt w:val="decimal"/>
+      <w:lvlText w:val="%3."/>
+      <w:lvlJc w:val="left"/>
+      <w:pPr>
+        <w:tabs>
+          <w:tab w:val="num" w:pos="2160"/>
+        </w:tabs>
+        <w:ind w:left="2160" w:hanging="360"/>
+      </w:pPr>
+    </w:lvl>
+    <w:lvl w:ilvl="3" w:tentative="1">
+      <w:start w:val="1"/>
+      <w:numFmt w:val="decimal"/>
+      <w:lvlText w:val="%4."/>
+      <w:lvlJc w:val="left"/>
+      <w:pPr>
+        <w:tabs>
+          <w:tab w:val="num" w:pos="2880"/>
+        </w:tabs>
+        <w:ind w:left="2880" w:hanging="360"/>
+      </w:pPr>
+    </w:lvl>
+    <w:lvl w:ilvl="4" w:tentative="1">
+      <w:start w:val="1"/>
+      <w:numFmt w:val="decimal"/>
+      <w:lvlText w:val="%5."/>
+      <w:lvlJc w:val="left"/>
+      <w:pPr>
+        <w:tabs>
+          <w:tab w:val="num" w:pos="3600"/>
+        </w:tabs>
+        <w:ind w:left="3600" w:hanging="360"/>
+      </w:pPr>
+    </w:lvl>
+    <w:lvl w:ilvl="5" w:tentative="1">
+      <w:start w:val="1"/>
+      <w:numFmt w:val="decimal"/>
+      <w:lvlText w:val="%6."/>
+      <w:lvlJc w:val="left"/>
+      <w:pPr>
+        <w:tabs>
+          <w:tab w:val="num" w:pos="4320"/>
+        </w:tabs>
+        <w:ind w:left="4320" w:hanging="360"/>
+      </w:pPr>
+    </w:lvl>
+    <w:lvl w:ilvl="6" w:tentative="1">
+      <w:start w:val="1"/>
+      <w:numFmt w:val="decimal"/>
+      <w:lvlText w:val="%7."/>
+      <w:lvlJc w:val="left"/>
+      <w:pPr>
+        <w:tabs>
+          <w:tab w:val="num" w:pos="5040"/>
+        </w:tabs>
+        <w:ind w:left="5040" w:hanging="360"/>
+      </w:pPr>
+    </w:lvl>
+    <w:lvl w:ilvl="7" w:tentative="1">
+      <w:start w:val="1"/>
+      <w:numFmt w:val="decimal"/>
+      <w:lvlText w:val="%8."/>
+      <w:lvlJc w:val="left"/>
+      <w:pPr>
+        <w:tabs>
+          <w:tab w:val="num" w:pos="5760"/>
+        </w:tabs>
+        <w:ind w:left="5760" w:hanging="360"/>
+      </w:pPr>
+    </w:lvl>
+    <w:lvl w:ilvl="8" w:tentative="1">
+      <w:start w:val="1"/>
+      <w:numFmt w:val="decimal"/>
+      <w:lvlText w:val="%9."/>
+      <w:lvlJc w:val="left"/>
+      <w:pPr>
+        <w:tabs>
+          <w:tab w:val="num" w:pos="6480"/>
+        </w:tabs>
+        <w:ind w:left="6480" w:hanging="360"/>
+      </w:pPr>
     </w:lvl>
   </w:abstractNum>
   <w:num w:numId="1" w16cid:durableId="823399600">
@@ -1926,6 +3288,9 @@
   </w:num>
   <w:num w:numId="9" w16cid:durableId="1615096932">
     <w:abstractNumId w:val="0"/>
+  </w:num>
+  <w:num w:numId="10" w16cid:durableId="284389034">
+    <w:abstractNumId w:val="9"/>
   </w:num>
 </w:numbering>
 </file>

</xml_diff>